<commit_message>
Added parsing of txt files for ground-truth retrieving. Trained the ultimate model for detection (no more changes on parameters, probably).
</commit_message>
<xml_diff>
--- a/Report.docx
+++ b/Report.docx
@@ -62,13 +62,58 @@
         <w:rPr>
           <w:lang w:val="en-GB"/>
         </w:rPr>
-        <w:t xml:space="preserve">In this report I will present my approach to the boat detection problem: in it based on Histogram of Gradients features and Support Vector Machines classifier. The task is quite difficult, since there are lots of problems in the images, like reflections, water wags, different </w:t>
+        <w:t>In this report I will present my approach to the boat detection problem</w:t>
+      </w:r>
+      <w:r>
+        <w:rPr>
+          <w:lang w:val="en-GB"/>
+        </w:rPr>
+        <w:t xml:space="preserve"> and the obtained results; for compiling instruction and all other technical information regarding the execution of the code, please refer to the README file provided with the source files.</w:t>
+      </w:r>
+      <w:r>
+        <w:rPr>
+          <w:lang w:val="en-GB"/>
+        </w:rPr>
+        <w:t xml:space="preserve"> The only thing I would like to highlight is that, when running the code, you can decide either to execute all the code and retrain from scratch the model, or just test the saved and already trained one: this </w:t>
       </w:r>
       <w:proofErr w:type="gramStart"/>
       <w:r>
         <w:rPr>
           <w:lang w:val="en-GB"/>
         </w:rPr>
+        <w:t>is  provided</w:t>
+      </w:r>
+      <w:proofErr w:type="gramEnd"/>
+      <w:r>
+        <w:rPr>
+          <w:lang w:val="en-GB"/>
+        </w:rPr>
+        <w:t xml:space="preserve"> for convenience, since retraining the entire model and testing it, will take a considerable amount of time (about 20 minutes in my PC).</w:t>
+      </w:r>
+    </w:p>
+    <w:p>
+      <w:pPr>
+        <w:rPr>
+          <w:lang w:val="en-GB"/>
+        </w:rPr>
+      </w:pPr>
+      <w:r>
+        <w:rPr>
+          <w:lang w:val="en-GB"/>
+        </w:rPr>
+        <w:t>My approach is</w:t>
+      </w:r>
+      <w:r>
+        <w:rPr>
+          <w:lang w:val="en-GB"/>
+        </w:rPr>
+        <w:t xml:space="preserve"> based on Histogram of Gradients features and Support Vector Machines classifier. The task is quite difficult, since there are lots of problems in the images, like reflections, water wags, different </w:t>
+      </w:r>
+      <w:proofErr w:type="gramStart"/>
+      <w:r>
+        <w:rPr>
+          <w:lang w:val="en-GB"/>
+        </w:rPr>
         <w:t>scales</w:t>
       </w:r>
       <w:proofErr w:type="gramEnd"/>
@@ -199,24 +244,30 @@
           <w:lang w:val="en-GB"/>
         </w:rPr>
       </w:pPr>
-      <w:r>
-        <w:rPr>
-          <w:lang w:val="en-GB"/>
-        </w:rPr>
-        <w:t xml:space="preserve">First of all, I decided to use classical computer vision technique to carry out the project, avoiding deep learning techniques, even if models like Convolutional Neural Networks </w:t>
-      </w:r>
       <w:proofErr w:type="gramStart"/>
       <w:r>
         <w:rPr>
           <w:lang w:val="en-GB"/>
         </w:rPr>
-        <w:t>o</w:t>
+        <w:t>First of all</w:t>
       </w:r>
       <w:proofErr w:type="gramEnd"/>
       <w:r>
         <w:rPr>
           <w:lang w:val="en-GB"/>
         </w:rPr>
+        <w:t>, I decided to use classical computer vision technique to carry out the project, avoiding deep learning techniques, even if models like Convolutional Neural Networks o</w:t>
+      </w:r>
+      <w:r>
+        <w:rPr>
+          <w:lang w:val="en-GB"/>
+        </w:rPr>
+        <w:t>r</w:t>
+      </w:r>
+      <w:r>
+        <w:rPr>
+          <w:lang w:val="en-GB"/>
+        </w:rPr>
         <w:t xml:space="preserve"> Single-Shot Detector are the state of the art in this field. </w:t>
       </w:r>
     </w:p>
@@ -283,34 +334,44 @@
         <w:rPr>
           <w:lang w:val="en-GB"/>
         </w:rPr>
-        <w:t>, with the minimum possible amount of water or general background. The set of negative images has been obtained by taking parts of the images that were not boats and that were misclassified by the classifier, for example windows, bridges, water, and so on. In total I used about 4200 positive images and 8400 negative ones.</w:t>
-      </w:r>
-    </w:p>
-    <w:p>
-      <w:pPr>
-        <w:rPr>
-          <w:lang w:val="en-GB"/>
-        </w:rPr>
-      </w:pPr>
-      <w:r>
-        <w:rPr>
-          <w:lang w:val="en-GB"/>
-        </w:rPr>
-        <w:t xml:space="preserve">Then, I applied a bit of </w:t>
-      </w:r>
-      <w:proofErr w:type="spellStart"/>
-      <w:r>
-        <w:rPr>
-          <w:lang w:val="en-GB"/>
-        </w:rPr>
-        <w:t>preprocessing</w:t>
-      </w:r>
-      <w:proofErr w:type="spellEnd"/>
-      <w:r>
-        <w:rPr>
-          <w:lang w:val="en-GB"/>
-        </w:rPr>
-        <w:t xml:space="preserve"> to the obtained images:</w:t>
+        <w:t xml:space="preserve">, with the minimum possible amount of water or general background. The set of negative images has been obtained by taking parts of the images that were not boats and that were misclassified by the classifier, for example windows, bridges, water, and so on. </w:t>
+      </w:r>
+      <w:r>
+        <w:rPr>
+          <w:lang w:val="en-GB"/>
+        </w:rPr>
+        <w:t xml:space="preserve">Moreover, into the negative set I put the “buoy” category images from the Kaggle dataset, the “water” category images from the MAR dataset, and other negative samples provided and classified as false positive by the MAR dataset creators. </w:t>
+      </w:r>
+      <w:r>
+        <w:rPr>
+          <w:lang w:val="en-GB"/>
+        </w:rPr>
+        <w:t>In total I used about 4200 positive images and 8400 negative ones.</w:t>
+      </w:r>
+    </w:p>
+    <w:p>
+      <w:pPr>
+        <w:rPr>
+          <w:lang w:val="en-GB"/>
+        </w:rPr>
+      </w:pPr>
+      <w:r>
+        <w:rPr>
+          <w:lang w:val="en-GB"/>
+        </w:rPr>
+        <w:t>Then, I applied a bit of pre</w:t>
+      </w:r>
+      <w:r>
+        <w:rPr>
+          <w:lang w:val="en-GB"/>
+        </w:rPr>
+        <w:t>-</w:t>
+      </w:r>
+      <w:r>
+        <w:rPr>
+          <w:lang w:val="en-GB"/>
+        </w:rPr>
+        <w:t>processing to the obtained images:</w:t>
       </w:r>
     </w:p>
     <w:p>
@@ -380,13 +441,7 @@
         <w:rPr>
           <w:lang w:val="en-GB"/>
         </w:rPr>
-        <w:t>denoising, performed using a technique called “</w:t>
-      </w:r>
-      <w:r>
-        <w:rPr>
-          <w:lang w:val="en-GB"/>
-        </w:rPr>
-        <w:t>Non-Local Means Denoising</w:t>
+        <w:t>denoising, performed using a technique called “Non-Local Means Denoising</w:t>
       </w:r>
       <w:r>
         <w:rPr>
@@ -426,19 +481,38 @@
         <w:rPr>
           <w:lang w:val="en-GB"/>
         </w:rPr>
-        <w:t>since most of the images in the training set were taken using moving cameras (check*****************), I think this approach is better than a simple Gaussian smoothing. The drawback of this method is the considerable computational time required, but it is still acceptable, considering the number of images to process.</w:t>
-      </w:r>
-    </w:p>
-    <w:p>
-      <w:pPr>
-        <w:rPr>
-          <w:lang w:val="en-GB"/>
-        </w:rPr>
-      </w:pPr>
-      <w:r>
-        <w:rPr>
-          <w:lang w:val="en-GB"/>
-        </w:rPr>
+        <w:t xml:space="preserve">since most of the images in the training set were taken using moving cameras </w:t>
+      </w:r>
+      <w:r>
+        <w:rPr>
+          <w:lang w:val="en-GB"/>
+        </w:rPr>
+        <w:t xml:space="preserve">or, in any case, during scene motions like </w:t>
+      </w:r>
+      <w:r>
+        <w:rPr>
+          <w:lang w:val="en-GB"/>
+        </w:rPr>
+        <w:t>waves caused by boat movements,</w:t>
+      </w:r>
+      <w:r>
+        <w:rPr>
+          <w:lang w:val="en-GB"/>
+        </w:rPr>
+        <w:t xml:space="preserve"> I think this approach is better than a simple Gaussian smoothing. The drawback of this method is the considerable computational time required, but it is still acceptable, considering the number of images to process.</w:t>
+      </w:r>
+    </w:p>
+    <w:p>
+      <w:pPr>
+        <w:rPr>
+          <w:lang w:val="en-GB"/>
+        </w:rPr>
+      </w:pPr>
+      <w:r>
+        <w:rPr>
+          <w:lang w:val="en-GB"/>
+        </w:rPr>
+        <w:lastRenderedPageBreak/>
         <w:t>The third step is the extraction of Histogram of Gradients feature from both the positive and negative training sets.</w:t>
       </w:r>
       <w:r>
@@ -485,25 +559,702 @@
         <w:rPr>
           <w:lang w:val="en-GB"/>
         </w:rPr>
-        <w:t xml:space="preserve">The next phase consists in testing the trained detector into </w:t>
+        <w:t>The next phase consists in testing the trained detector into t</w:t>
+      </w:r>
+      <w:r>
+        <w:rPr>
+          <w:lang w:val="en-GB"/>
+        </w:rPr>
+        <w:t>h</w:t>
+      </w:r>
+      <w:r>
+        <w:rPr>
+          <w:lang w:val="en-GB"/>
+        </w:rPr>
+        <w:t>e test datasets</w:t>
+      </w:r>
+      <w:r>
+        <w:rPr>
+          <w:lang w:val="en-GB"/>
+        </w:rPr>
+        <w:t xml:space="preserve">: from the detection process, performed using </w:t>
       </w:r>
       <w:proofErr w:type="spellStart"/>
       <w:r>
         <w:rPr>
           <w:lang w:val="en-GB"/>
         </w:rPr>
-        <w:t>te</w:t>
+        <w:t>detectMultiScale</w:t>
       </w:r>
       <w:proofErr w:type="spellEnd"/>
       <w:r>
         <w:rPr>
           <w:lang w:val="en-GB"/>
         </w:rPr>
-        <w:t xml:space="preserve"> test datasets.</w:t>
-      </w:r>
+        <w:t xml:space="preserve"> method of the </w:t>
+      </w:r>
+      <w:proofErr w:type="spellStart"/>
+      <w:r>
+        <w:rPr>
+          <w:lang w:val="en-GB"/>
+        </w:rPr>
+        <w:t>HoGDescriptor</w:t>
+      </w:r>
+      <w:proofErr w:type="spellEnd"/>
+      <w:r>
+        <w:rPr>
+          <w:lang w:val="en-GB"/>
+        </w:rPr>
+        <w:t xml:space="preserve"> class, I get the predicted bounding boxes, together with the relative confidence scores. </w:t>
+      </w:r>
+    </w:p>
+    <w:p>
+      <w:pPr>
+        <w:rPr>
+          <w:lang w:val="en-GB"/>
+        </w:rPr>
+      </w:pPr>
+      <w:r>
+        <w:rPr>
+          <w:lang w:val="en-GB"/>
+        </w:rPr>
+        <w:t>These data are used to perform the postprocessing phase, that aims to reduce the number of overlapping boxes and to evaluate the performance of the detector.</w:t>
+      </w:r>
+    </w:p>
+    <w:p>
+      <w:pPr>
+        <w:rPr>
+          <w:lang w:val="en-GB"/>
+        </w:rPr>
+      </w:pPr>
+      <w:r>
+        <w:rPr>
+          <w:lang w:val="en-GB"/>
+        </w:rPr>
+        <w:t xml:space="preserve">The number of overlapping boxes is reduced by using a Non-Maxima Suppression algorithm, based on confidence scores of each rectangle. The predicted bounding boxes are sorted by increasing confidence score and, at each iteration, </w:t>
+      </w:r>
+      <w:r>
+        <w:rPr>
+          <w:lang w:val="en-GB"/>
+        </w:rPr>
+        <w:t xml:space="preserve">the overlapping between the highest confidence rectangle and the other predicted boxes is computed using the </w:t>
+      </w:r>
+      <w:proofErr w:type="spellStart"/>
+      <w:r>
+        <w:rPr>
+          <w:lang w:val="en-GB"/>
+        </w:rPr>
+        <w:t>IoU</w:t>
+      </w:r>
+      <w:proofErr w:type="spellEnd"/>
+      <w:r>
+        <w:rPr>
+          <w:lang w:val="en-GB"/>
+        </w:rPr>
+        <w:t xml:space="preserve"> metric (for a deeper explanation of this concept, refer to the next section, regarding the performance evaluation). If the overlapping is above a threshold, the predicted box is suppressed (same problem as before, this value causes different behaviour in the various images, including some wrong suppression sometimes).</w:t>
+      </w:r>
+    </w:p>
+    <w:p>
+      <w:pPr>
+        <w:rPr>
+          <w:lang w:val="en-GB"/>
+        </w:rPr>
+      </w:pPr>
+      <w:r>
+        <w:rPr>
+          <w:lang w:val="en-GB"/>
+        </w:rPr>
+        <w:t xml:space="preserve">After this, we have the last step, that is the performance evaluation by means of the Intersection over Union metric. This value is defined between a pair of bounding boxes, and it is computes ad the intersection area of the two rectangles, divided by their union area. It is a commonly used metric in detection tasks, and it can be easily extended to other geometrical shapes. In this project, the </w:t>
+      </w:r>
+      <w:proofErr w:type="spellStart"/>
+      <w:r>
+        <w:rPr>
+          <w:lang w:val="en-GB"/>
+        </w:rPr>
+        <w:t>IoU</w:t>
+      </w:r>
+      <w:proofErr w:type="spellEnd"/>
+      <w:r>
+        <w:rPr>
+          <w:lang w:val="en-GB"/>
+        </w:rPr>
+        <w:t xml:space="preserve"> is computed between each predicted box and each ground truth box, and only the maximum </w:t>
+      </w:r>
+      <w:proofErr w:type="spellStart"/>
+      <w:r>
+        <w:rPr>
+          <w:lang w:val="en-GB"/>
+        </w:rPr>
+        <w:t>iou</w:t>
+      </w:r>
+      <w:proofErr w:type="spellEnd"/>
+      <w:r>
+        <w:rPr>
+          <w:lang w:val="en-GB"/>
+        </w:rPr>
+        <w:t xml:space="preserve"> for each detected box is </w:t>
+      </w:r>
+      <w:r>
+        <w:rPr>
+          <w:lang w:val="en-GB"/>
+        </w:rPr>
+        <w:t>kept</w:t>
+      </w:r>
+      <w:r>
+        <w:rPr>
+          <w:lang w:val="en-GB"/>
+        </w:rPr>
+        <w:t>. As g</w:t>
+      </w:r>
+      <w:r>
+        <w:rPr>
+          <w:lang w:val="en-GB"/>
+        </w:rPr>
+        <w:t>r</w:t>
+      </w:r>
+      <w:r>
+        <w:rPr>
+          <w:lang w:val="en-GB"/>
+        </w:rPr>
+        <w:t xml:space="preserve">ound-truth </w:t>
+      </w:r>
+      <w:r>
+        <w:rPr>
+          <w:lang w:val="en-GB"/>
+        </w:rPr>
+        <w:t>for the test images, I used the txt files provided in the forum: there’s one file for each image and, in each file, a row for every real boat. The bounding box of each ship is store as a 4-tuple composed by (x coordinate of top left corner; x coordinate of bottom right corner; y</w:t>
+      </w:r>
+      <w:r>
+        <w:rPr>
+          <w:lang w:val="en-GB"/>
+        </w:rPr>
+        <w:t xml:space="preserve"> coordinate of top left corner; </w:t>
+      </w:r>
+      <w:r>
+        <w:rPr>
+          <w:lang w:val="en-GB"/>
+        </w:rPr>
+        <w:t>y</w:t>
+      </w:r>
+      <w:r>
+        <w:rPr>
+          <w:lang w:val="en-GB"/>
+        </w:rPr>
+        <w:t xml:space="preserve"> coordinate of bottom right corner</w:t>
+      </w:r>
+      <w:r>
+        <w:rPr>
+          <w:lang w:val="en-GB"/>
+        </w:rPr>
+        <w:t xml:space="preserve">). The .txt files are processed in order to obtain a vector, storing the </w:t>
+      </w:r>
+      <w:proofErr w:type="gramStart"/>
+      <w:r>
+        <w:rPr>
+          <w:lang w:val="en-GB"/>
+        </w:rPr>
+        <w:t>above mentioned</w:t>
+      </w:r>
+      <w:proofErr w:type="gramEnd"/>
+      <w:r>
+        <w:rPr>
+          <w:lang w:val="en-GB"/>
+        </w:rPr>
+        <w:t xml:space="preserve"> coordinates in a easier-to-handle way in OpenCV.</w:t>
+      </w:r>
+    </w:p>
+    <w:p>
+      <w:pPr>
+        <w:rPr>
+          <w:lang w:val="en-GB"/>
+        </w:rPr>
+      </w:pPr>
+    </w:p>
+    <w:p>
+      <w:pPr>
+        <w:rPr>
+          <w:lang w:val="en-GB"/>
+        </w:rPr>
+      </w:pPr>
+      <w:r>
+        <w:rPr>
+          <w:lang w:val="en-GB"/>
+        </w:rPr>
+        <w:t>In the following images, you can see the results obtained by using this approach in the images belonging to the two assigned datasets:</w:t>
+      </w:r>
+    </w:p>
+    <w:p>
+      <w:pPr>
+        <w:rPr>
+          <w:lang w:val="en-GB"/>
+        </w:rPr>
+      </w:pPr>
+      <w:r>
+        <w:rPr>
+          <w:lang w:val="en-GB"/>
+        </w:rPr>
+        <w:t>/**</w:t>
+      </w:r>
+    </w:p>
+    <w:p>
+      <w:pPr>
+        <w:rPr>
+          <w:lang w:val="en-GB"/>
+        </w:rPr>
+      </w:pPr>
+      <w:r>
+        <w:rPr>
+          <w:lang w:val="en-GB"/>
+        </w:rPr>
+        <w:t>Images</w:t>
+      </w:r>
+    </w:p>
+    <w:p>
+      <w:pPr>
+        <w:rPr>
+          <w:lang w:val="en-GB"/>
+        </w:rPr>
+      </w:pPr>
+      <w:r>
+        <w:rPr>
+          <w:lang w:val="en-GB"/>
+        </w:rPr>
+        <w:t>*//</w:t>
+      </w:r>
+    </w:p>
+    <w:p>
+      <w:pPr>
+        <w:rPr>
+          <w:lang w:val="en-GB"/>
+        </w:rPr>
+      </w:pPr>
+      <w:r>
+        <w:rPr>
+          <w:lang w:val="en-GB"/>
+        </w:rPr>
+        <w:t xml:space="preserve">As you can easily see, the technique consisting in </w:t>
+      </w:r>
+      <w:proofErr w:type="spellStart"/>
+      <w:r>
+        <w:rPr>
+          <w:lang w:val="en-GB"/>
+        </w:rPr>
+        <w:t>HoG</w:t>
+      </w:r>
+      <w:proofErr w:type="spellEnd"/>
+      <w:r>
+        <w:rPr>
+          <w:lang w:val="en-GB"/>
+        </w:rPr>
+        <w:t xml:space="preserve"> feature combined with a SVM classifier is not so good as expected, applied to this particular task: there are a lot of false positives, even if many examples of water or buildings are used to train the model, and a considerable </w:t>
+      </w:r>
+      <w:proofErr w:type="gramStart"/>
+      <w:r>
+        <w:rPr>
+          <w:lang w:val="en-GB"/>
+        </w:rPr>
+        <w:t>amount</w:t>
+      </w:r>
+      <w:proofErr w:type="gramEnd"/>
+      <w:r>
+        <w:rPr>
+          <w:lang w:val="en-GB"/>
+        </w:rPr>
+        <w:t xml:space="preserve"> of boats is not detected. </w:t>
+      </w:r>
+      <w:proofErr w:type="spellStart"/>
+      <w:r>
+        <w:rPr>
+          <w:lang w:val="en-GB"/>
+        </w:rPr>
+        <w:t>Moreovere</w:t>
+      </w:r>
+      <w:proofErr w:type="spellEnd"/>
+      <w:r>
+        <w:rPr>
+          <w:lang w:val="en-GB"/>
+        </w:rPr>
+        <w:t xml:space="preserve">, the </w:t>
+      </w:r>
+      <w:proofErr w:type="spellStart"/>
+      <w:r>
+        <w:rPr>
+          <w:lang w:val="en-GB"/>
+        </w:rPr>
+        <w:t>IoU</w:t>
+      </w:r>
+      <w:proofErr w:type="spellEnd"/>
+      <w:r>
+        <w:rPr>
+          <w:lang w:val="en-GB"/>
+        </w:rPr>
+        <w:t xml:space="preserve"> values are quite bad, considering that a good detection would have an </w:t>
+      </w:r>
+      <w:proofErr w:type="spellStart"/>
+      <w:r>
+        <w:rPr>
+          <w:lang w:val="en-GB"/>
+        </w:rPr>
+        <w:t>IoU</w:t>
+      </w:r>
+      <w:proofErr w:type="spellEnd"/>
+      <w:r>
+        <w:rPr>
+          <w:lang w:val="en-GB"/>
+        </w:rPr>
+        <w:t xml:space="preserve">&gt;0.5: this can be caused either by an error in the implementation of the evaluation function, or by </w:t>
+      </w:r>
+      <w:proofErr w:type="gramStart"/>
+      <w:r>
+        <w:rPr>
+          <w:lang w:val="en-GB"/>
+        </w:rPr>
+        <w:t>an</w:t>
+      </w:r>
+      <w:proofErr w:type="gramEnd"/>
+      <w:r>
+        <w:rPr>
+          <w:lang w:val="en-GB"/>
+        </w:rPr>
+        <w:t xml:space="preserve"> high rate of false positives.</w:t>
+      </w:r>
+      <w:r>
+        <w:rPr>
+          <w:lang w:val="en-GB"/>
+        </w:rPr>
+        <w:br/>
+        <w:t xml:space="preserve">I think these bad results are due to the particular characteristics of the two used datasets, which are really different one from the other. In Kaggle images, we have clean and easy to identify boats, in most cases just one per image, or more than one but clearly distinguishable one from the other and from the background. </w:t>
+      </w:r>
+      <w:r>
+        <w:rPr>
+          <w:lang w:val="en-GB"/>
+        </w:rPr>
+        <w:lastRenderedPageBreak/>
+        <w:t xml:space="preserve">Moreover, most of the test images include lateral views of the ships, and quite big sizes for them. In the Venice dataset, instead, we have a lot of issues caused by buildings, bridges, </w:t>
+      </w:r>
+      <w:r>
+        <w:rPr>
+          <w:lang w:val="en-GB"/>
+        </w:rPr>
+        <w:t>wooden poles, reflects, ripples and waves</w:t>
+      </w:r>
+      <w:r>
+        <w:rPr>
+          <w:lang w:val="en-GB"/>
+        </w:rPr>
+        <w:t>,</w:t>
+      </w:r>
+      <w:r>
+        <w:rPr>
+          <w:lang w:val="en-GB"/>
+        </w:rPr>
+        <w:t xml:space="preserve"> </w:t>
+      </w:r>
+      <w:r>
+        <w:rPr>
+          <w:lang w:val="en-GB"/>
+        </w:rPr>
+        <w:t xml:space="preserve">we have always many boats in each image, and often ships are </w:t>
+      </w:r>
+      <w:proofErr w:type="gramStart"/>
+      <w:r>
+        <w:rPr>
+          <w:lang w:val="en-GB"/>
+        </w:rPr>
+        <w:t>really close</w:t>
+      </w:r>
+      <w:proofErr w:type="gramEnd"/>
+      <w:r>
+        <w:rPr>
+          <w:lang w:val="en-GB"/>
+        </w:rPr>
+        <w:t xml:space="preserve"> one to each other, or even partially occluded. There are ships of a lot of different sizes, and the images are taken using camera which are in an upper position with respect to the boats: hence, we have lot of upper views of the ships.</w:t>
+      </w:r>
+    </w:p>
+    <w:p>
+      <w:pPr>
+        <w:rPr>
+          <w:lang w:val="en-GB"/>
+        </w:rPr>
+      </w:pPr>
+      <w:r>
+        <w:rPr>
+          <w:lang w:val="en-GB"/>
+        </w:rPr>
+        <w:t xml:space="preserve">All these differences in size, shape, environment and so on, </w:t>
+      </w:r>
+      <w:proofErr w:type="gramStart"/>
+      <w:r>
+        <w:rPr>
+          <w:lang w:val="en-GB"/>
+        </w:rPr>
+        <w:t>cause also</w:t>
+      </w:r>
+      <w:proofErr w:type="gramEnd"/>
+      <w:r>
+        <w:rPr>
+          <w:lang w:val="en-GB"/>
+        </w:rPr>
+        <w:t xml:space="preserve"> a big difference in the extracted features and have a negative impact on the potential results of the proposed method: for example, the choice of the size of the window</w:t>
+      </w:r>
+      <w:r>
+        <w:rPr>
+          <w:lang w:val="en-GB"/>
+        </w:rPr>
+        <w:t xml:space="preserve"> to perform detection is not easy at all. I tried both with square windows and rectangular ones, and with multiple sizes for both cases, but I was not able to find a value which performed good in a sufficient </w:t>
+      </w:r>
+      <w:proofErr w:type="gramStart"/>
+      <w:r>
+        <w:rPr>
+          <w:lang w:val="en-GB"/>
+        </w:rPr>
+        <w:t>amount</w:t>
+      </w:r>
+      <w:proofErr w:type="gramEnd"/>
+      <w:r>
+        <w:rPr>
+          <w:lang w:val="en-GB"/>
+        </w:rPr>
+        <w:t xml:space="preserve"> of images. So, the actual parameters used in the project are the result of many tries and of a trade-off, decided </w:t>
+      </w:r>
+      <w:proofErr w:type="gramStart"/>
+      <w:r>
+        <w:rPr>
+          <w:lang w:val="en-GB"/>
+        </w:rPr>
+        <w:t>in order to</w:t>
+      </w:r>
+      <w:proofErr w:type="gramEnd"/>
+      <w:r>
+        <w:rPr>
+          <w:lang w:val="en-GB"/>
+        </w:rPr>
+        <w:t xml:space="preserve"> have satisfactory results in at least some images of each dataset. </w:t>
+      </w:r>
+    </w:p>
+    <w:p>
+      <w:pPr>
+        <w:rPr>
+          <w:lang w:val="en-GB"/>
+        </w:rPr>
+      </w:pPr>
+      <w:r>
+        <w:rPr>
+          <w:lang w:val="en-GB"/>
+        </w:rPr>
+        <w:t xml:space="preserve">In conclusion, I think that this approach is not really suitable for this type of problem, maybe a region-based method, using some segmentation techniques to identify regions of interest, combined with a classification model, like SVM, or a neural network, would have </w:t>
+      </w:r>
+      <w:proofErr w:type="spellStart"/>
+      <w:proofErr w:type="gramStart"/>
+      <w:r>
+        <w:rPr>
+          <w:lang w:val="en-GB"/>
+        </w:rPr>
+        <w:t>lead</w:t>
+      </w:r>
+      <w:proofErr w:type="spellEnd"/>
+      <w:proofErr w:type="gramEnd"/>
+      <w:r>
+        <w:rPr>
+          <w:lang w:val="en-GB"/>
+        </w:rPr>
+        <w:t xml:space="preserve"> to better results.</w:t>
+      </w:r>
+    </w:p>
+    <w:p>
+      <w:pPr>
+        <w:rPr>
+          <w:lang w:val="en-GB"/>
+        </w:rPr>
+      </w:pPr>
+    </w:p>
+    <w:p>
+      <w:pPr>
+        <w:rPr>
+          <w:lang w:val="en-GB"/>
+        </w:rPr>
+      </w:pPr>
+      <w:r>
+        <w:rPr>
+          <w:lang w:val="en-GB"/>
+        </w:rPr>
+        <w:t>REFERENCES</w:t>
+      </w:r>
+    </w:p>
+    <w:p>
+      <w:pPr>
+        <w:pStyle w:val="Paragrafoelenco"/>
+        <w:numPr>
+          <w:ilvl w:val="0"/>
+          <w:numId w:val="2"/>
+        </w:numPr>
+        <w:rPr>
+          <w:lang w:val="en-GB"/>
+        </w:rPr>
+      </w:pPr>
+      <w:hyperlink r:id="rId7" w:history="1">
+        <w:r>
+          <w:rPr>
+            <w:rStyle w:val="Collegamentoipertestuale"/>
+            <w:lang w:val="en-GB"/>
+          </w:rPr>
+          <w:t>https://learnopencv.com/non-maximum-suppression-theory-and-implementation-in-pytorch/</w:t>
+        </w:r>
+      </w:hyperlink>
+    </w:p>
+    <w:p>
+      <w:pPr>
+        <w:pStyle w:val="Paragrafoelenco"/>
+        <w:numPr>
+          <w:ilvl w:val="0"/>
+          <w:numId w:val="2"/>
+        </w:numPr>
+        <w:rPr>
+          <w:lang w:val="en-GB"/>
+        </w:rPr>
+      </w:pPr>
+      <w:hyperlink r:id="rId8" w:history="1">
+        <w:r>
+          <w:rPr>
+            <w:rStyle w:val="Collegamentoipertestuale"/>
+            <w:lang w:val="en-GB"/>
+          </w:rPr>
+          <w:t>https://www.pyimagesearch.com/2014/11/17/non-maximum-suppression-object-detection-python/</w:t>
+        </w:r>
+      </w:hyperlink>
+    </w:p>
+    <w:p>
+      <w:pPr>
+        <w:pStyle w:val="Paragrafoelenco"/>
+        <w:numPr>
+          <w:ilvl w:val="0"/>
+          <w:numId w:val="2"/>
+        </w:numPr>
+        <w:rPr>
+          <w:lang w:val="en-GB"/>
+        </w:rPr>
+      </w:pPr>
+      <w:hyperlink r:id="rId9" w:history="1">
+        <w:r>
+          <w:rPr>
+            <w:rStyle w:val="Collegamentoipertestuale"/>
+            <w:lang w:val="en-GB"/>
+          </w:rPr>
+          <w:t>https://www.analyticsvidhya.com/blog/2020/08/selecting-the-right-bounding-box-using-non-max-suppression-with-implementation/</w:t>
+        </w:r>
+      </w:hyperlink>
+    </w:p>
+    <w:p>
+      <w:pPr>
+        <w:pStyle w:val="Paragrafoelenco"/>
+        <w:numPr>
+          <w:ilvl w:val="0"/>
+          <w:numId w:val="2"/>
+        </w:numPr>
+        <w:rPr>
+          <w:lang w:val="en-GB"/>
+        </w:rPr>
+      </w:pPr>
+      <w:hyperlink r:id="rId10" w:history="1">
+        <w:r>
+          <w:rPr>
+            <w:rStyle w:val="Collegamentoipertestuale"/>
+            <w:lang w:val="en-GB"/>
+          </w:rPr>
+          <w:t>https://docs.opencv.org/4.5.1/d0/df8/samples_2cpp_2train_HOG_8cpp-example.html#a68</w:t>
+        </w:r>
+      </w:hyperlink>
+    </w:p>
+    <w:p>
+      <w:pPr>
+        <w:pStyle w:val="Paragrafoelenco"/>
+        <w:numPr>
+          <w:ilvl w:val="0"/>
+          <w:numId w:val="2"/>
+        </w:numPr>
+        <w:rPr>
+          <w:lang w:val="en-GB"/>
+        </w:rPr>
+      </w:pPr>
+      <w:hyperlink r:id="rId11" w:history="1">
+        <w:r>
+          <w:rPr>
+            <w:rStyle w:val="Collegamentoipertestuale"/>
+            <w:lang w:val="en-GB"/>
+          </w:rPr>
+          <w:t>https://github.com/Nuzhny007/Non-Maximum-Suppression/blob/master/nms.h</w:t>
+        </w:r>
+      </w:hyperlink>
+    </w:p>
+    <w:p>
+      <w:pPr>
+        <w:pStyle w:val="Paragrafoelenco"/>
+        <w:numPr>
+          <w:ilvl w:val="0"/>
+          <w:numId w:val="2"/>
+        </w:numPr>
+        <w:rPr>
+          <w:lang w:val="en-GB"/>
+        </w:rPr>
+      </w:pPr>
+      <w:hyperlink r:id="rId12" w:history="1">
+        <w:r>
+          <w:rPr>
+            <w:rStyle w:val="Collegamentoipertestuale"/>
+            <w:lang w:val="en-GB"/>
+          </w:rPr>
+          <w:t>https://www.pyimagesearch.com/2014/11/10/histogram-oriented-gradients-object-detection/</w:t>
+        </w:r>
+      </w:hyperlink>
+    </w:p>
+    <w:p>
+      <w:pPr>
+        <w:pStyle w:val="Paragrafoelenco"/>
+        <w:numPr>
+          <w:ilvl w:val="0"/>
+          <w:numId w:val="2"/>
+        </w:numPr>
+        <w:rPr>
+          <w:lang w:val="en-GB"/>
+        </w:rPr>
+      </w:pPr>
+      <w:hyperlink r:id="rId13" w:history="1">
+        <w:r>
+          <w:rPr>
+            <w:rStyle w:val="Collegamentoipertestuale"/>
+            <w:lang w:val="en-GB"/>
+          </w:rPr>
+          <w:t>http://www.diag.uniroma1.it//~labrococo/MAR/detection.htm</w:t>
+        </w:r>
+      </w:hyperlink>
+    </w:p>
+    <w:p>
+      <w:pPr>
+        <w:pStyle w:val="Paragrafoelenco"/>
+        <w:numPr>
+          <w:ilvl w:val="0"/>
+          <w:numId w:val="2"/>
+        </w:numPr>
+        <w:rPr>
+          <w:lang w:val="en-GB"/>
+        </w:rPr>
+      </w:pPr>
+      <w:r>
+        <w:rPr>
+          <w:lang w:val="en-GB"/>
+        </w:rPr>
+        <w:t>https://www.kaggle.com/clorichel/boat-types-recognition/version/1</w:t>
+      </w:r>
+    </w:p>
+    <w:p>
+      <w:pPr>
+        <w:rPr>
+          <w:lang w:val="en-GB"/>
+        </w:rPr>
+      </w:pPr>
     </w:p>
     <w:sectPr>
-      <w:headerReference w:type="default" r:id="rId7"/>
+      <w:headerReference w:type="default" r:id="rId14"/>
       <w:pgSz w:w="11906" w:h="16838"/>
       <w:pgMar w:top="1417" w:right="1134" w:bottom="1134" w:left="1134" w:header="708" w:footer="708" w:gutter="0"/>
       <w:cols w:space="708"/>
@@ -578,28 +1329,7 @@
         <w:sz w:val="24"/>
         <w:szCs w:val="24"/>
       </w:rPr>
-      <w:t xml:space="preserve">Tonin Alessandra 2027136              COMPUTER VISION </w:t>
-    </w:r>
-    <w:r>
-      <w:rPr>
-        <w:sz w:val="24"/>
-        <w:szCs w:val="24"/>
-      </w:rPr>
-      <w:t>–</w:t>
-    </w:r>
-    <w:r>
-      <w:rPr>
-        <w:sz w:val="24"/>
-        <w:szCs w:val="24"/>
-      </w:rPr>
-      <w:t xml:space="preserve"> </w:t>
-    </w:r>
-    <w:r>
-      <w:rPr>
-        <w:sz w:val="24"/>
-        <w:szCs w:val="24"/>
-      </w:rPr>
-      <w:t xml:space="preserve">Report </w:t>
+      <w:t xml:space="preserve">Tonin Alessandra 2027136              COMPUTER VISION – Report </w:t>
     </w:r>
     <w:proofErr w:type="spellStart"/>
     <w:r>
@@ -615,14 +1345,7 @@
         <w:sz w:val="24"/>
         <w:szCs w:val="24"/>
       </w:rPr>
-      <w:t xml:space="preserve"> project</w:t>
-    </w:r>
-    <w:r>
-      <w:rPr>
-        <w:sz w:val="24"/>
-        <w:szCs w:val="24"/>
-      </w:rPr>
-      <w:t xml:space="preserve">    </w:t>
+      <w:t xml:space="preserve"> project    </w:t>
     </w:r>
     <w:r>
       <w:rPr>
@@ -650,6 +1373,92 @@
 <file path=word/numbering.xml><?xml version="1.0" encoding="utf-8"?>
 <w:numbering xmlns:wpc="http://schemas.microsoft.com/office/word/2010/wordprocessingCanvas" xmlns:cx="http://schemas.microsoft.com/office/drawing/2014/chartex" xmlns:cx1="http://schemas.microsoft.com/office/drawing/2015/9/8/chartex" xmlns:cx2="http://schemas.microsoft.com/office/drawing/2015/10/21/chartex" xmlns:cx3="http://schemas.microsoft.com/office/drawing/2016/5/9/chartex" xmlns:cx4="http://schemas.microsoft.com/office/drawing/2016/5/10/chartex" xmlns:cx5="http://schemas.microsoft.com/office/drawing/2016/5/11/chartex" xmlns:cx6="http://schemas.microsoft.com/office/drawing/2016/5/12/chartex" xmlns:cx7="http://schemas.microsoft.com/office/drawing/2016/5/13/chartex" xmlns:cx8="http://schemas.microsoft.com/office/drawing/2016/5/14/chartex" xmlns:mc="http://schemas.openxmlformats.org/markup-compatibility/2006" xmlns:aink="http://schemas.microsoft.com/office/drawing/2016/ink" xmlns:am3d="http://schemas.microsoft.com/office/drawing/2017/model3d" xmlns:o="urn:schemas-microsoft-com:office:office" xmlns:r="http://schemas.openxmlformats.org/officeDocument/2006/relationships" xmlns:m="http://schemas.openxmlformats.org/officeDocument/2006/math" xmlns:v="urn:schemas-microsoft-com:vml" xmlns:wp14="http://schemas.microsoft.com/office/word/2010/wordprocessingDrawing" xmlns:wp="http://schemas.openxmlformats.org/drawingml/2006/wordprocessingDrawing" xmlns:w10="urn:schemas-microsoft-com:office:word" xmlns:w="http://schemas.openxmlformats.org/wordprocessingml/2006/main" xmlns:w14="http://schemas.microsoft.com/office/word/2010/wordml" xmlns:w15="http://schemas.microsoft.com/office/word/2012/wordml" xmlns:w16cex="http://schemas.microsoft.com/office/word/2018/wordml/cex" xmlns:w16cid="http://schemas.microsoft.com/office/word/2016/wordml/cid" xmlns:w16="http://schemas.microsoft.com/office/word/2018/wordml" xmlns:w16sdtdh="http://schemas.microsoft.com/office/word/2020/wordml/sdtdatahash" xmlns:w16se="http://schemas.microsoft.com/office/word/2015/wordml/symex" xmlns:wpg="http://schemas.microsoft.com/office/word/2010/wordprocessingGroup" xmlns:wpi="http://schemas.microsoft.com/office/word/2010/wordprocessingInk" xmlns:wne="http://schemas.microsoft.com/office/word/2006/wordml" xmlns:wps="http://schemas.microsoft.com/office/word/2010/wordprocessingShape" mc:Ignorable="w14 w15 w16se w16cid w16 w16cex w16sdtdh wp14">
   <w:abstractNum w:abstractNumId="0" w15:restartNumberingAfterBreak="0">
+    <w:nsid w:val="4AE90C0C"/>
+    <w:multiLevelType w:val="hybridMultilevel"/>
+    <w:tmpl w:val="D8E8F140"/>
+    <w:lvl w:ilvl="0" w:tplc="0410000F">
+      <w:start w:val="1"/>
+      <w:numFmt w:val="decimal"/>
+      <w:lvlText w:val="%1."/>
+      <w:lvlJc w:val="left"/>
+      <w:pPr>
+        <w:ind w:left="720" w:hanging="360"/>
+      </w:pPr>
+    </w:lvl>
+    <w:lvl w:ilvl="1" w:tplc="04100019" w:tentative="1">
+      <w:start w:val="1"/>
+      <w:numFmt w:val="lowerLetter"/>
+      <w:lvlText w:val="%2."/>
+      <w:lvlJc w:val="left"/>
+      <w:pPr>
+        <w:ind w:left="1440" w:hanging="360"/>
+      </w:pPr>
+    </w:lvl>
+    <w:lvl w:ilvl="2" w:tplc="0410001B" w:tentative="1">
+      <w:start w:val="1"/>
+      <w:numFmt w:val="lowerRoman"/>
+      <w:lvlText w:val="%3."/>
+      <w:lvlJc w:val="right"/>
+      <w:pPr>
+        <w:ind w:left="2160" w:hanging="180"/>
+      </w:pPr>
+    </w:lvl>
+    <w:lvl w:ilvl="3" w:tplc="0410000F" w:tentative="1">
+      <w:start w:val="1"/>
+      <w:numFmt w:val="decimal"/>
+      <w:lvlText w:val="%4."/>
+      <w:lvlJc w:val="left"/>
+      <w:pPr>
+        <w:ind w:left="2880" w:hanging="360"/>
+      </w:pPr>
+    </w:lvl>
+    <w:lvl w:ilvl="4" w:tplc="04100019" w:tentative="1">
+      <w:start w:val="1"/>
+      <w:numFmt w:val="lowerLetter"/>
+      <w:lvlText w:val="%5."/>
+      <w:lvlJc w:val="left"/>
+      <w:pPr>
+        <w:ind w:left="3600" w:hanging="360"/>
+      </w:pPr>
+    </w:lvl>
+    <w:lvl w:ilvl="5" w:tplc="0410001B" w:tentative="1">
+      <w:start w:val="1"/>
+      <w:numFmt w:val="lowerRoman"/>
+      <w:lvlText w:val="%6."/>
+      <w:lvlJc w:val="right"/>
+      <w:pPr>
+        <w:ind w:left="4320" w:hanging="180"/>
+      </w:pPr>
+    </w:lvl>
+    <w:lvl w:ilvl="6" w:tplc="0410000F" w:tentative="1">
+      <w:start w:val="1"/>
+      <w:numFmt w:val="decimal"/>
+      <w:lvlText w:val="%7."/>
+      <w:lvlJc w:val="left"/>
+      <w:pPr>
+        <w:ind w:left="5040" w:hanging="360"/>
+      </w:pPr>
+    </w:lvl>
+    <w:lvl w:ilvl="7" w:tplc="04100019" w:tentative="1">
+      <w:start w:val="1"/>
+      <w:numFmt w:val="lowerLetter"/>
+      <w:lvlText w:val="%8."/>
+      <w:lvlJc w:val="left"/>
+      <w:pPr>
+        <w:ind w:left="5760" w:hanging="360"/>
+      </w:pPr>
+    </w:lvl>
+    <w:lvl w:ilvl="8" w:tplc="0410001B" w:tentative="1">
+      <w:start w:val="1"/>
+      <w:numFmt w:val="lowerRoman"/>
+      <w:lvlText w:val="%9."/>
+      <w:lvlJc w:val="right"/>
+      <w:pPr>
+        <w:ind w:left="6480" w:hanging="180"/>
+      </w:pPr>
+    </w:lvl>
+  </w:abstractNum>
+  <w:abstractNum w:abstractNumId="1" w15:restartNumberingAfterBreak="0">
     <w:nsid w:val="57895A76"/>
     <w:multiLevelType w:val="hybridMultilevel"/>
     <w:tmpl w:val="B80E74CC"/>
@@ -762,6 +1571,9 @@
     </w:lvl>
   </w:abstractNum>
   <w:num w:numId="1">
+    <w:abstractNumId w:val="1"/>
+  </w:num>
+  <w:num w:numId="2">
     <w:abstractNumId w:val="0"/>
   </w:num>
 </w:numbering>
@@ -1249,6 +2061,29 @@
       <w:contextualSpacing/>
     </w:pPr>
   </w:style>
+  <w:style w:type="character" w:styleId="Collegamentoipertestuale">
+    <w:name w:val="Hyperlink"/>
+    <w:basedOn w:val="Carpredefinitoparagrafo"/>
+    <w:uiPriority w:val="99"/>
+    <w:unhideWhenUsed/>
+    <w:rsid w:val="003A3641"/>
+    <w:rPr>
+      <w:color w:val="0563C1" w:themeColor="hyperlink"/>
+      <w:u w:val="single"/>
+    </w:rPr>
+  </w:style>
+  <w:style w:type="character" w:styleId="Menzionenonrisolta">
+    <w:name w:val="Unresolved Mention"/>
+    <w:basedOn w:val="Carpredefinitoparagrafo"/>
+    <w:uiPriority w:val="99"/>
+    <w:semiHidden/>
+    <w:unhideWhenUsed/>
+    <w:rsid w:val="003A3641"/>
+    <w:rPr>
+      <w:color w:val="605E5C"/>
+      <w:shd w:val="clear" w:color="auto" w:fill="E1DFDD"/>
+    </w:rPr>
+  </w:style>
 </w:styles>
 </file>
 

</xml_diff>